<commit_message>
extensive float -> double, stub Plus/MinusEN
</commit_message>
<xml_diff>
--- a/notes/parameters_table.docx
+++ b/notes/parameters_table.docx
@@ -2,6 +2,29 @@
 <file path=word/document.xml><?xml version="1.0" encoding="utf-8"?>
 <w:document xmlns:wpc="http://schemas.microsoft.com/office/word/2010/wordprocessingCanvas" xmlns:cx="http://schemas.microsoft.com/office/drawing/2014/chartex" xmlns:cx1="http://schemas.microsoft.com/office/drawing/2015/9/8/chartex" xmlns:cx2="http://schemas.microsoft.com/office/drawing/2015/10/21/chartex" xmlns:cx3="http://schemas.microsoft.com/office/drawing/2016/5/9/chartex" xmlns:cx4="http://schemas.microsoft.com/office/drawing/2016/5/10/chartex" xmlns:cx5="http://schemas.microsoft.com/office/drawing/2016/5/11/chartex" xmlns:cx6="http://schemas.microsoft.com/office/drawing/2016/5/12/chartex" xmlns:cx7="http://schemas.microsoft.com/office/drawing/2016/5/13/chartex" xmlns:cx8="http://schemas.microsoft.com/office/drawing/2016/5/14/chartex" xmlns:mc="http://schemas.openxmlformats.org/markup-compatibility/2006" xmlns:aink="http://schemas.microsoft.com/office/drawing/2016/ink" xmlns:am3d="http://schemas.microsoft.com/office/drawing/2017/model3d" xmlns:o="urn:schemas-microsoft-com:office:office" xmlns:oel="http://schemas.microsoft.com/office/2019/extlst" xmlns:r="http://schemas.openxmlformats.org/officeDocument/2006/relationships" xmlns:m="http://schemas.openxmlformats.org/officeDocument/2006/math" xmlns:v="urn:schemas-microsoft-com:vml" xmlns:wp14="http://schemas.microsoft.com/office/word/2010/wordprocessingDrawing" xmlns:wp="http://schemas.openxmlformats.org/drawingml/2006/wordprocessingDrawing" xmlns:w10="urn:schemas-microsoft-com:office:word" xmlns:w="http://schemas.openxmlformats.org/wordprocessingml/2006/main" xmlns:w14="http://schemas.microsoft.com/office/word/2010/wordml" xmlns:w15="http://schemas.microsoft.com/office/word/2012/wordml" xmlns:w16cex="http://schemas.microsoft.com/office/word/2018/wordml/cex" xmlns:w16cid="http://schemas.microsoft.com/office/word/2016/wordml/cid" xmlns:w16="http://schemas.microsoft.com/office/word/2018/wordml" xmlns:w16du="http://schemas.microsoft.com/office/word/2023/wordml/word16du" xmlns:w16sdtdh="http://schemas.microsoft.com/office/word/2020/wordml/sdtdatahash" xmlns:w16sdtfl="http://schemas.microsoft.com/office/word/2024/wordml/sdtformatlock" xmlns:w16se="http://schemas.microsoft.com/office/word/2015/wordml/symex" xmlns:wpg="http://schemas.microsoft.com/office/word/2010/wordprocessingGroup" xmlns:wpi="http://schemas.microsoft.com/office/word/2010/wordprocessingInk" xmlns:wne="http://schemas.microsoft.com/office/word/2006/wordml" xmlns:wps="http://schemas.microsoft.com/office/word/2010/wordprocessingShape" mc:Ignorable="w14 w15 w16se w16cid w16 w16cex w16sdtdh w16sdtfl w16du wp14">
   <w:body>
+    <w:p>
+      <w:pPr>
+        <w:rPr>
+          <w:sz w:val="20"/>
+          <w:szCs w:val="20"/>
+        </w:rPr>
+      </w:pPr>
+      <w:r>
+        <w:rPr>
+          <w:sz w:val="20"/>
+          <w:szCs w:val="20"/>
+          <w:highlight w:val="yellow"/>
+        </w:rPr>
+        <w:t>NOTE postprocessing of mu prefilter uses -sensitive</w:t>
+      </w:r>
+      <w:r>
+        <w:rPr>
+          <w:sz w:val="20"/>
+          <w:szCs w:val="20"/>
+        </w:rPr>
+        <w:br/>
+      </w:r>
+    </w:p>
     <w:p>
       <w:pPr>
         <w:rPr>
@@ -192,13 +215,7 @@
           </w:tcPr>
           <w:p>
             <w:r>
-              <w:t>RSB_SIZE</w:t>
-            </w:r>
-            <w:r>
-              <w:t>=</w:t>
-            </w:r>
-            <w:r>
-              <w:t>1500</w:t>
+              <w:t>RSB_SIZE=1500</w:t>
             </w:r>
           </w:p>
         </w:tc>
@@ -298,14 +315,7 @@
           <w:sz w:val="20"/>
           <w:szCs w:val="20"/>
         </w:rPr>
-        <w:t xml:space="preserve">Mu </w:t>
-      </w:r>
-      <w:r>
-        <w:rPr>
-          <w:sz w:val="20"/>
-          <w:szCs w:val="20"/>
-        </w:rPr>
-        <w:t>K-mer filte</w:t>
+        <w:t>Mu K-mer filte</w:t>
       </w:r>
       <w:r>
         <w:rPr>
@@ -710,14 +720,7 @@
                 <w:rFonts w:ascii="Courier New" w:hAnsi="Courier New" w:cs="Courier New"/>
                 <w:szCs w:val="16"/>
               </w:rPr>
-              <w:t>X</w:t>
-            </w:r>
-            <w:r>
-              <w:rPr>
-                <w:rFonts w:ascii="Courier New" w:hAnsi="Courier New" w:cs="Courier New"/>
-                <w:szCs w:val="16"/>
-              </w:rPr>
-              <w:t>2</w:t>
+              <w:t>X2</w:t>
             </w:r>
           </w:p>
         </w:tc>
@@ -1109,14 +1112,7 @@
                 <w:rFonts w:ascii="Courier New" w:hAnsi="Courier New" w:cs="Courier New"/>
                 <w:szCs w:val="16"/>
               </w:rPr>
-              <w:t>m_Omega</w:t>
-            </w:r>
-            <w:r>
-              <w:rPr>
-                <w:rFonts w:ascii="Courier New" w:hAnsi="Courier New" w:cs="Courier New"/>
-                <w:szCs w:val="16"/>
-              </w:rPr>
-              <w:t>Fwd</w:t>
+              <w:t>m_OmegaFwd</w:t>
             </w:r>
           </w:p>
         </w:tc>
@@ -1496,14 +1492,7 @@
                 <w:rFonts w:ascii="Courier New" w:hAnsi="Courier New" w:cs="Courier New"/>
                 <w:szCs w:val="16"/>
               </w:rPr>
-              <w:t>m_</w:t>
-            </w:r>
-            <w:r>
-              <w:rPr>
-                <w:rFonts w:ascii="Courier New" w:hAnsi="Courier New" w:cs="Courier New"/>
-                <w:szCs w:val="16"/>
-              </w:rPr>
-              <w:t>MinFwdScore</w:t>
+              <w:t>m_MinFwdScore</w:t>
             </w:r>
           </w:p>
         </w:tc>
@@ -1752,14 +1741,7 @@
           <w:sz w:val="20"/>
           <w:szCs w:val="20"/>
         </w:rPr>
-        <w:t xml:space="preserve">SW d.p. </w:t>
-      </w:r>
-      <w:r>
-        <w:rPr>
-          <w:sz w:val="20"/>
-          <w:szCs w:val="20"/>
-        </w:rPr>
-        <w:t xml:space="preserve">(FSV) </w:t>
+        <w:t xml:space="preserve">SW d.p. (FSV) </w:t>
       </w:r>
       <w:r>
         <w:rPr>
@@ -1887,14 +1869,7 @@
                 <w:rFonts w:ascii="Courier New" w:hAnsi="Courier New" w:cs="Courier New"/>
                 <w:szCs w:val="16"/>
               </w:rPr>
-              <w:t>m_</w:t>
-            </w:r>
-            <w:r>
-              <w:rPr>
-                <w:rFonts w:ascii="Courier New" w:hAnsi="Courier New" w:cs="Courier New"/>
-                <w:szCs w:val="16"/>
-              </w:rPr>
-              <w:t>GapOpen</w:t>
+              <w:t>m_GapOpen</w:t>
             </w:r>
           </w:p>
         </w:tc>
@@ -1968,14 +1943,7 @@
                 <w:rFonts w:ascii="Courier New" w:hAnsi="Courier New" w:cs="Courier New"/>
                 <w:szCs w:val="16"/>
               </w:rPr>
-              <w:t>m_Gap</w:t>
-            </w:r>
-            <w:r>
-              <w:rPr>
-                <w:rFonts w:ascii="Courier New" w:hAnsi="Courier New" w:cs="Courier New"/>
-                <w:szCs w:val="16"/>
-              </w:rPr>
-              <w:t>Ext</w:t>
+              <w:t>m_GapExt</w:t>
             </w:r>
           </w:p>
         </w:tc>
@@ -2638,6 +2606,7 @@
   <w:style w:type="character" w:default="1" w:styleId="DefaultParagraphFont">
     <w:name w:val="Default Paragraph Font"/>
     <w:uiPriority w:val="1"/>
+    <w:semiHidden/>
     <w:unhideWhenUsed/>
   </w:style>
   <w:style w:type="table" w:default="1" w:styleId="TableNormal">

</xml_diff>

<commit_message>
Plus/Minus/DiffNENDist features implemented, check-in prior refactoring feature system
</commit_message>
<xml_diff>
--- a/notes/parameters_table.docx
+++ b/notes/parameters_table.docx
@@ -1986,6 +1986,105 @@
         </w:tc>
       </w:tr>
     </w:tbl>
+    <w:p/>
+    <w:p>
+      <w:pPr>
+        <w:spacing w:after="160" w:line="278" w:lineRule="auto"/>
+      </w:pPr>
+      <w:r>
+        <w:br w:type="page"/>
+      </w:r>
+    </w:p>
+    <w:p>
+      <w:r>
+        <w:lastRenderedPageBreak/>
+        <w:t>DSS members</w:t>
+      </w:r>
+    </w:p>
+    <w:p>
+      <w:r>
+        <w:tab/>
+        <w:t>int m_Density_W = 50;</w:t>
+      </w:r>
+    </w:p>
+    <w:p>
+      <w:r>
+        <w:tab/>
+        <w:t>int m_Density_w = 3;</w:t>
+      </w:r>
+    </w:p>
+    <w:p>
+      <w:r>
+        <w:tab/>
+        <w:t>int m_SSDensity_W = 50;</w:t>
+      </w:r>
+    </w:p>
+    <w:p>
+      <w:r>
+        <w:tab/>
+        <w:t>int m_SSDensity_w = 8;</w:t>
+      </w:r>
+    </w:p>
+    <w:p>
+      <w:r>
+        <w:tab/>
+        <w:t>float m_Density_Radius = 20.0;</w:t>
+      </w:r>
+    </w:p>
+    <w:p>
+      <w:r>
+        <w:tab/>
+        <w:t>float m_NU_ND_Radius = 20.0;</w:t>
+      </w:r>
+    </w:p>
+    <w:p>
+      <w:r>
+        <w:tab/>
+        <w:t>int m_NEN_W = 100;</w:t>
+      </w:r>
+    </w:p>
+    <w:p>
+      <w:r>
+        <w:tab/>
+        <w:t>int m_NEN_w = 12;</w:t>
+      </w:r>
+    </w:p>
+    <w:p>
+      <w:r>
+        <w:tab/>
+        <w:t>int m_NUDX_W = 50;</w:t>
+      </w:r>
+    </w:p>
+    <w:p>
+      <w:r>
+        <w:tab/>
+        <w:t>float m_DefaultNENDist = 10.0;</w:t>
+      </w:r>
+    </w:p>
+    <w:p>
+      <w:r>
+        <w:tab/>
+        <w:t>float m_SSDensity_epsilon = 1;</w:t>
+      </w:r>
+    </w:p>
+    <w:p>
+      <w:r>
+        <w:tab/>
+        <w:t>uint m_SSE_MinLength = 8;</w:t>
+      </w:r>
+    </w:p>
+    <w:p>
+      <w:r>
+        <w:tab/>
+        <w:t>uint m_SSE_Margin = 8;</w:t>
+      </w:r>
+    </w:p>
+    <w:p>
+      <w:r>
+        <w:tab/>
+        <w:t>uint m_PMDelta = 8;</w:t>
+      </w:r>
+    </w:p>
     <w:p/>
     <w:sectPr>
       <w:pgSz w:w="12240" w:h="15840"/>
@@ -2606,7 +2705,6 @@
   <w:style w:type="character" w:default="1" w:styleId="DefaultParagraphFont">
     <w:name w:val="Default Paragraph Font"/>
     <w:uiPriority w:val="1"/>
-    <w:semiHidden/>
     <w:unhideWhenUsed/>
   </w:style>
   <w:style w:type="table" w:default="1" w:styleId="TableNormal">

</xml_diff>

<commit_message>
Implemented FeatureTrainer, verified SCOP40 Area=0.7049 secs=52
</commit_message>
<xml_diff>
--- a/notes/parameters_table.docx
+++ b/notes/parameters_table.docx
@@ -2029,12 +2029,6 @@
       <w:r>
         <w:tab/>
         <w:t>float m_Density_Radius = 20.0;</w:t>
-      </w:r>
-    </w:p>
-    <w:p>
-      <w:r>
-        <w:tab/>
-        <w:t>float m_NU_ND_Radius = 20.0;</w:t>
       </w:r>
     </w:p>
     <w:p>
@@ -2705,6 +2699,7 @@
   <w:style w:type="character" w:default="1" w:styleId="DefaultParagraphFont">
     <w:name w:val="Default Paragraph Font"/>
     <w:uiPriority w:val="1"/>
+    <w:semiHidden/>
     <w:unhideWhenUsed/>
   </w:style>
   <w:style w:type="table" w:default="1" w:styleId="TableNormal">

</xml_diff>